<commit_message>
renamed ass039 to stardunkslvl1
</commit_message>
<xml_diff>
--- a/werknemersVaardigheden/ondernemendGedrag_uitdaging1_ArmandvAlphen_4A6C.docx
+++ b/werknemersVaardigheden/ondernemendGedrag_uitdaging1_ArmandvAlphen_4A6C.docx
@@ -78,8 +78,21 @@
         </w:numPr>
       </w:pPr>
       <w:r>
-        <w:t>Ik heb ondernemend gedrag vertoond door mijn oom voor te stellen om hem te helpen bij zijn website en daarna met wordpress een voorbeeld te laten zien. Hierna was hij enthousiast en hem ik voor hem een omgeving opgezet via waar hij deze site kan maken. Dit is te vinden via Armaniimus-Webdevelopment.nl/vaandre</w:t>
-      </w:r>
+        <w:t xml:space="preserve">Ik heb ondernemend gedrag vertoond door mijn oom voor te stellen om hem te helpen bij zijn website en daarna met </w:t>
+      </w:r>
+      <w:proofErr w:type="spellStart"/>
+      <w:r>
+        <w:t>wordpress</w:t>
+      </w:r>
+      <w:proofErr w:type="spellEnd"/>
+      <w:r>
+        <w:t xml:space="preserve"> een voorbeeld te laten zien. Hierna was hij enthousiast en hem ik voor hem een omgeving opgezet via waar hij deze site kan maken. Dit is te vinden via Armaniimus-Webdevelopment.nl/</w:t>
+      </w:r>
+      <w:proofErr w:type="spellStart"/>
+      <w:r>
+        <w:t>vaandre</w:t>
+      </w:r>
+      <w:proofErr w:type="spellEnd"/>
       <w:r>
         <w:t>.</w:t>
       </w:r>
@@ -125,10 +138,7 @@
         </w:numPr>
       </w:pPr>
       <w:r>
-        <w:t>Omdat hij de kennis van zijn studie gebruik</w:t>
-      </w:r>
-      <w:r>
-        <w:t>t om ander te helpen en daarbij zijn vaardigheden verder optimaliseert.</w:t>
+        <w:t>Omdat hij de kennis van zijn studie gebruikt om ander te helpen en daarbij zijn vaardigheden verder optimaliseert.</w:t>
       </w:r>
     </w:p>
     <w:p>
@@ -483,7 +493,27 @@
           <w:szCs w:val="16"/>
           <w:lang w:eastAsia="nl-NL"/>
         </w:rPr>
-        <w:t xml:space="preserve"> terug kijken op wat je eerder gedaan heb en analyzeren wat beter kon en wat goed ging</w:t>
+        <w:t xml:space="preserve"> terug kijken op wat je eerder gedaan heb en </w:t>
+      </w:r>
+      <w:proofErr w:type="spellStart"/>
+      <w:r>
+        <w:rPr>
+          <w:rFonts w:ascii="Verdana" w:eastAsia="Times New Roman" w:hAnsi="Verdana" w:cs="Times New Roman"/>
+          <w:sz w:val="16"/>
+          <w:szCs w:val="16"/>
+          <w:lang w:eastAsia="nl-NL"/>
+        </w:rPr>
+        <w:t>analyzeren</w:t>
+      </w:r>
+      <w:proofErr w:type="spellEnd"/>
+      <w:r>
+        <w:rPr>
+          <w:rFonts w:ascii="Verdana" w:eastAsia="Times New Roman" w:hAnsi="Verdana" w:cs="Times New Roman"/>
+          <w:sz w:val="16"/>
+          <w:szCs w:val="16"/>
+          <w:lang w:eastAsia="nl-NL"/>
+        </w:rPr>
+        <w:t xml:space="preserve"> wat beter kon en wat goed ging</w:t>
       </w:r>
     </w:p>
     <w:p>
@@ -529,7 +559,29 @@
           <w:szCs w:val="16"/>
           <w:lang w:eastAsia="nl-NL"/>
         </w:rPr>
-        <w:t>rgumenteren en discussieren -&gt;</w:t>
+        <w:t xml:space="preserve">rgumenteren en </w:t>
+      </w:r>
+      <w:proofErr w:type="spellStart"/>
+      <w:r>
+        <w:rPr>
+          <w:rFonts w:ascii="Verdana" w:eastAsia="Times New Roman" w:hAnsi="Verdana" w:cs="Times New Roman"/>
+          <w:b/>
+          <w:sz w:val="16"/>
+          <w:szCs w:val="16"/>
+          <w:lang w:eastAsia="nl-NL"/>
+        </w:rPr>
+        <w:t>discussieren</w:t>
+      </w:r>
+      <w:proofErr w:type="spellEnd"/>
+      <w:r>
+        <w:rPr>
+          <w:rFonts w:ascii="Verdana" w:eastAsia="Times New Roman" w:hAnsi="Verdana" w:cs="Times New Roman"/>
+          <w:b/>
+          <w:sz w:val="16"/>
+          <w:szCs w:val="16"/>
+          <w:lang w:eastAsia="nl-NL"/>
+        </w:rPr>
+        <w:t xml:space="preserve"> -&gt;</w:t>
       </w:r>
       <w:r>
         <w:rPr>
@@ -1195,7 +1247,29 @@
           <w:szCs w:val="16"/>
           <w:lang w:eastAsia="nl-NL"/>
         </w:rPr>
-        <w:t>ut-of-the-box denken is een voorwaarde voor ondernemend gedrag</w:t>
+        <w:t>ut-of-</w:t>
+      </w:r>
+      <w:proofErr w:type="spellStart"/>
+      <w:r>
+        <w:rPr>
+          <w:rFonts w:ascii="Verdana" w:eastAsia="Times New Roman" w:hAnsi="Verdana" w:cs="Times New Roman"/>
+          <w:b/>
+          <w:sz w:val="16"/>
+          <w:szCs w:val="16"/>
+          <w:lang w:eastAsia="nl-NL"/>
+        </w:rPr>
+        <w:t>the</w:t>
+      </w:r>
+      <w:proofErr w:type="spellEnd"/>
+      <w:r>
+        <w:rPr>
+          <w:rFonts w:ascii="Verdana" w:eastAsia="Times New Roman" w:hAnsi="Verdana" w:cs="Times New Roman"/>
+          <w:b/>
+          <w:sz w:val="16"/>
+          <w:szCs w:val="16"/>
+          <w:lang w:eastAsia="nl-NL"/>
+        </w:rPr>
+        <w:t>-box denken is een voorwaarde voor ondernemend gedrag</w:t>
       </w:r>
       <w:r>
         <w:rPr>
@@ -1214,7 +1288,47 @@
           <w:szCs w:val="16"/>
           <w:lang w:eastAsia="nl-NL"/>
         </w:rPr>
-        <w:t xml:space="preserve"> Nee je kan niet out of the box denken, Want de box verwijst naar de rand van je denk/ideeën bereik. Je kan wel dit bereik vergroten wat dus vaak bedoelt word met out of the box denken. Dit laatste maakt Ondernemend gedrag soms wel makkelijker maar is niet een noodzaak. Je kan ondernemend gedrag namelijk ook vertonen op conventionele manieren.</w:t>
+        <w:t xml:space="preserve"> Nee je kan niet out of </w:t>
+      </w:r>
+      <w:proofErr w:type="spellStart"/>
+      <w:r>
+        <w:rPr>
+          <w:rFonts w:ascii="Verdana" w:eastAsia="Times New Roman" w:hAnsi="Verdana" w:cs="Times New Roman"/>
+          <w:sz w:val="16"/>
+          <w:szCs w:val="16"/>
+          <w:lang w:eastAsia="nl-NL"/>
+        </w:rPr>
+        <w:t>the</w:t>
+      </w:r>
+      <w:proofErr w:type="spellEnd"/>
+      <w:r>
+        <w:rPr>
+          <w:rFonts w:ascii="Verdana" w:eastAsia="Times New Roman" w:hAnsi="Verdana" w:cs="Times New Roman"/>
+          <w:sz w:val="16"/>
+          <w:szCs w:val="16"/>
+          <w:lang w:eastAsia="nl-NL"/>
+        </w:rPr>
+        <w:t xml:space="preserve"> box denken, Want de box verwijst naar de rand van je denk/ideeën bereik. Je kan wel dit bereik vergroten wat dus vaak bedoelt word met out of </w:t>
+      </w:r>
+      <w:proofErr w:type="spellStart"/>
+      <w:r>
+        <w:rPr>
+          <w:rFonts w:ascii="Verdana" w:eastAsia="Times New Roman" w:hAnsi="Verdana" w:cs="Times New Roman"/>
+          <w:sz w:val="16"/>
+          <w:szCs w:val="16"/>
+          <w:lang w:eastAsia="nl-NL"/>
+        </w:rPr>
+        <w:t>the</w:t>
+      </w:r>
+      <w:proofErr w:type="spellEnd"/>
+      <w:r>
+        <w:rPr>
+          <w:rFonts w:ascii="Verdana" w:eastAsia="Times New Roman" w:hAnsi="Verdana" w:cs="Times New Roman"/>
+          <w:sz w:val="16"/>
+          <w:szCs w:val="16"/>
+          <w:lang w:eastAsia="nl-NL"/>
+        </w:rPr>
+        <w:t xml:space="preserve"> box denken. Dit laatste maakt Ondernemend gedrag soms wel makkelijker maar is niet een noodzaak. Je kan ondernemend gedrag namelijk ook vertonen op conventionele manieren.</w:t>
       </w:r>
     </w:p>
     <w:p>
@@ -1587,12 +1701,450 @@
         </w:rPr>
         <w:t xml:space="preserve"> ja maar alleen als je het goed motiveert en duidelijk overbrengt.</w:t>
       </w:r>
+    </w:p>
+    <w:p>
+      <w:pPr>
+        <w:pStyle w:val="Lijstalinea"/>
+        <w:spacing w:after="200" w:line="360" w:lineRule="auto"/>
+        <w:ind w:left="708"/>
+        <w:rPr>
+          <w:rFonts w:ascii="Verdana" w:eastAsia="Times New Roman" w:hAnsi="Verdana" w:cs="Times New Roman"/>
+          <w:b/>
+          <w:sz w:val="16"/>
+          <w:szCs w:val="16"/>
+          <w:lang w:eastAsia="nl-NL"/>
+        </w:rPr>
+      </w:pPr>
+    </w:p>
+    <w:p>
+      <w:pPr>
+        <w:pStyle w:val="Lijstalinea"/>
+        <w:numPr>
+          <w:ilvl w:val="0"/>
+          <w:numId w:val="5"/>
+        </w:numPr>
+        <w:spacing w:after="200" w:line="360" w:lineRule="auto"/>
+        <w:ind w:left="714" w:hanging="357"/>
+        <w:rPr>
+          <w:rFonts w:ascii="Verdana" w:eastAsia="Times New Roman" w:hAnsi="Verdana" w:cs="Times New Roman"/>
+          <w:sz w:val="16"/>
+          <w:szCs w:val="16"/>
+          <w:lang w:eastAsia="nl-NL"/>
+        </w:rPr>
+      </w:pPr>
+      <w:r>
+        <w:rPr>
+          <w:rFonts w:ascii="Verdana" w:eastAsia="Times New Roman" w:hAnsi="Verdana" w:cs="Times New Roman"/>
+          <w:sz w:val="16"/>
+          <w:szCs w:val="16"/>
+          <w:lang w:eastAsia="nl-NL"/>
+        </w:rPr>
+        <w:t xml:space="preserve">Laat met behulp van praktijkvoorbeelden zien dat je begrijpt hoe feedback een positieve invloed heeft op: </w:t>
+      </w:r>
+    </w:p>
+    <w:p>
+      <w:pPr>
+        <w:pStyle w:val="Lijstalinea"/>
+        <w:spacing w:after="200" w:line="360" w:lineRule="auto"/>
+        <w:ind w:left="714"/>
+        <w:rPr>
+          <w:rFonts w:ascii="Verdana" w:eastAsia="Times New Roman" w:hAnsi="Verdana" w:cs="Times New Roman"/>
+          <w:sz w:val="16"/>
+          <w:szCs w:val="16"/>
+          <w:lang w:eastAsia="nl-NL"/>
+        </w:rPr>
+      </w:pPr>
+    </w:p>
+    <w:p>
+      <w:pPr>
+        <w:pStyle w:val="Lijstalinea"/>
+        <w:numPr>
+          <w:ilvl w:val="0"/>
+          <w:numId w:val="6"/>
+        </w:numPr>
+        <w:spacing w:after="200" w:line="360" w:lineRule="auto"/>
+        <w:rPr>
+          <w:rFonts w:ascii="Verdana" w:eastAsia="Times New Roman" w:hAnsi="Verdana" w:cs="Times New Roman"/>
+          <w:b/>
+          <w:sz w:val="16"/>
+          <w:szCs w:val="16"/>
+          <w:lang w:eastAsia="nl-NL"/>
+        </w:rPr>
+      </w:pPr>
+      <w:r>
+        <w:rPr>
+          <w:rFonts w:ascii="Verdana" w:eastAsia="Times New Roman" w:hAnsi="Verdana" w:cs="Times New Roman"/>
+          <w:b/>
+          <w:sz w:val="16"/>
+          <w:szCs w:val="16"/>
+          <w:lang w:eastAsia="nl-NL"/>
+        </w:rPr>
+        <w:t>Relaties en werksfeer</w:t>
+      </w:r>
+    </w:p>
+    <w:p>
+      <w:pPr>
+        <w:pStyle w:val="Lijstalinea"/>
+        <w:spacing w:after="200" w:line="360" w:lineRule="auto"/>
+        <w:ind w:left="1068"/>
+        <w:rPr>
+          <w:rFonts w:ascii="Verdana" w:eastAsia="Times New Roman" w:hAnsi="Verdana" w:cs="Times New Roman"/>
+          <w:sz w:val="16"/>
+          <w:szCs w:val="16"/>
+          <w:lang w:eastAsia="nl-NL"/>
+        </w:rPr>
+      </w:pPr>
+      <w:r>
+        <w:rPr>
+          <w:rFonts w:ascii="Verdana" w:eastAsia="Times New Roman" w:hAnsi="Verdana" w:cs="Times New Roman"/>
+          <w:sz w:val="16"/>
+          <w:szCs w:val="16"/>
+          <w:lang w:eastAsia="nl-NL"/>
+        </w:rPr>
+        <w:t>Als je op een goed manier feedback geeft kan dit relaties ten goede komen want als je bijvoorbeeld iets niet leuk vind dan kun je dit op een goede manier terug geven. Dit leid dan eerder tot resultaat en dus een verbetering van de sfeer</w:t>
+      </w:r>
+    </w:p>
+    <w:p>
+      <w:pPr>
+        <w:pStyle w:val="Lijstalinea"/>
+        <w:spacing w:after="200" w:line="360" w:lineRule="auto"/>
+        <w:ind w:left="1068"/>
+        <w:rPr>
+          <w:rFonts w:ascii="Verdana" w:eastAsia="Times New Roman" w:hAnsi="Verdana" w:cs="Times New Roman"/>
+          <w:sz w:val="16"/>
+          <w:szCs w:val="16"/>
+          <w:lang w:eastAsia="nl-NL"/>
+        </w:rPr>
+      </w:pPr>
+    </w:p>
+    <w:p>
+      <w:pPr>
+        <w:pStyle w:val="Lijstalinea"/>
+        <w:numPr>
+          <w:ilvl w:val="0"/>
+          <w:numId w:val="6"/>
+        </w:numPr>
+        <w:spacing w:after="200" w:line="360" w:lineRule="auto"/>
+        <w:rPr>
+          <w:rFonts w:ascii="Verdana" w:eastAsia="Times New Roman" w:hAnsi="Verdana" w:cs="Times New Roman"/>
+          <w:b/>
+          <w:sz w:val="16"/>
+          <w:szCs w:val="16"/>
+          <w:lang w:eastAsia="nl-NL"/>
+        </w:rPr>
+      </w:pPr>
+      <w:r>
+        <w:rPr>
+          <w:rFonts w:ascii="Verdana" w:eastAsia="Times New Roman" w:hAnsi="Verdana" w:cs="Times New Roman"/>
+          <w:b/>
+          <w:sz w:val="16"/>
+          <w:szCs w:val="16"/>
+          <w:lang w:eastAsia="nl-NL"/>
+        </w:rPr>
+        <w:t>W</w:t>
+      </w:r>
+      <w:r>
+        <w:rPr>
+          <w:rFonts w:ascii="Verdana" w:eastAsia="Times New Roman" w:hAnsi="Verdana" w:cs="Times New Roman"/>
+          <w:b/>
+          <w:sz w:val="16"/>
+          <w:szCs w:val="16"/>
+          <w:lang w:eastAsia="nl-NL"/>
+        </w:rPr>
+        <w:t>erkresultaten</w:t>
+      </w:r>
+    </w:p>
+    <w:p>
+      <w:pPr>
+        <w:pStyle w:val="Lijstalinea"/>
+        <w:spacing w:after="200" w:line="360" w:lineRule="auto"/>
+        <w:ind w:left="1068"/>
+        <w:rPr>
+          <w:rFonts w:ascii="Verdana" w:eastAsia="Times New Roman" w:hAnsi="Verdana" w:cs="Times New Roman"/>
+          <w:sz w:val="16"/>
+          <w:szCs w:val="16"/>
+          <w:lang w:eastAsia="nl-NL"/>
+        </w:rPr>
+      </w:pPr>
+      <w:r>
+        <w:rPr>
+          <w:rFonts w:ascii="Verdana" w:eastAsia="Times New Roman" w:hAnsi="Verdana" w:cs="Times New Roman"/>
+          <w:sz w:val="16"/>
+          <w:szCs w:val="16"/>
+          <w:lang w:eastAsia="nl-NL"/>
+        </w:rPr>
+        <w:t>Als je op een goede manier feedback geeft kun je ook andere behoeden voor fouten en dit kan dan leiden tot goede of betere werk resultaten</w:t>
+      </w:r>
+    </w:p>
+    <w:p>
+      <w:pPr>
+        <w:pStyle w:val="Lijstalinea"/>
+        <w:spacing w:after="200" w:line="360" w:lineRule="auto"/>
+        <w:ind w:left="1068"/>
+        <w:rPr>
+          <w:rFonts w:ascii="Verdana" w:eastAsia="Times New Roman" w:hAnsi="Verdana" w:cs="Times New Roman"/>
+          <w:sz w:val="16"/>
+          <w:szCs w:val="16"/>
+          <w:lang w:eastAsia="nl-NL"/>
+        </w:rPr>
+      </w:pPr>
+    </w:p>
+    <w:p>
+      <w:pPr>
+        <w:pStyle w:val="Lijstalinea"/>
+        <w:numPr>
+          <w:ilvl w:val="0"/>
+          <w:numId w:val="6"/>
+        </w:numPr>
+        <w:spacing w:after="200" w:line="360" w:lineRule="auto"/>
+        <w:rPr>
+          <w:rFonts w:ascii="Verdana" w:eastAsia="Times New Roman" w:hAnsi="Verdana" w:cs="Times New Roman"/>
+          <w:b/>
+          <w:sz w:val="16"/>
+          <w:szCs w:val="16"/>
+          <w:lang w:eastAsia="nl-NL"/>
+        </w:rPr>
+      </w:pPr>
+      <w:r>
+        <w:rPr>
+          <w:rFonts w:ascii="Verdana" w:eastAsia="Times New Roman" w:hAnsi="Verdana" w:cs="Times New Roman"/>
+          <w:b/>
+          <w:sz w:val="16"/>
+          <w:szCs w:val="16"/>
+          <w:lang w:eastAsia="nl-NL"/>
+        </w:rPr>
+        <w:t>K</w:t>
+      </w:r>
+      <w:r>
+        <w:rPr>
+          <w:rFonts w:ascii="Verdana" w:eastAsia="Times New Roman" w:hAnsi="Verdana" w:cs="Times New Roman"/>
+          <w:b/>
+          <w:sz w:val="16"/>
+          <w:szCs w:val="16"/>
+          <w:lang w:eastAsia="nl-NL"/>
+        </w:rPr>
+        <w:t>ennis over jezelf en kennis van anderen</w:t>
+      </w:r>
+    </w:p>
+    <w:p>
+      <w:pPr>
+        <w:pStyle w:val="Lijstalinea"/>
+        <w:spacing w:after="200" w:line="360" w:lineRule="auto"/>
+        <w:ind w:left="1068"/>
+        <w:rPr>
+          <w:rFonts w:ascii="Verdana" w:eastAsia="Times New Roman" w:hAnsi="Verdana" w:cs="Times New Roman"/>
+          <w:sz w:val="16"/>
+          <w:szCs w:val="16"/>
+          <w:lang w:eastAsia="nl-NL"/>
+        </w:rPr>
+      </w:pPr>
+      <w:r>
+        <w:rPr>
+          <w:rFonts w:ascii="Verdana" w:eastAsia="Times New Roman" w:hAnsi="Verdana" w:cs="Times New Roman"/>
+          <w:sz w:val="16"/>
+          <w:szCs w:val="16"/>
+          <w:lang w:eastAsia="nl-NL"/>
+        </w:rPr>
+        <w:t>Als je op een goede manier feedback krijgt/geeft dan krijgt iedereen een beter beeld van zichzelf. Doordat mensen soms niet door hebben wat ze doen en dan wordt het beter duidelijk wat ze doen maar ook wat voor resultaat dat heeft (goed of slecht)</w:t>
+      </w:r>
+    </w:p>
+    <w:p>
+      <w:pPr>
+        <w:pStyle w:val="Lijstalinea"/>
+        <w:spacing w:after="200" w:line="360" w:lineRule="auto"/>
+        <w:ind w:left="1068"/>
+        <w:rPr>
+          <w:rFonts w:ascii="Verdana" w:eastAsia="Times New Roman" w:hAnsi="Verdana" w:cs="Times New Roman"/>
+          <w:sz w:val="16"/>
+          <w:szCs w:val="16"/>
+          <w:lang w:eastAsia="nl-NL"/>
+        </w:rPr>
+      </w:pPr>
+    </w:p>
+    <w:p>
+      <w:pPr>
+        <w:pStyle w:val="Lijstalinea"/>
+        <w:numPr>
+          <w:ilvl w:val="0"/>
+          <w:numId w:val="6"/>
+        </w:numPr>
+        <w:spacing w:after="200" w:line="360" w:lineRule="auto"/>
+        <w:rPr>
+          <w:rFonts w:ascii="Verdana" w:eastAsia="Times New Roman" w:hAnsi="Verdana" w:cs="Times New Roman"/>
+          <w:b/>
+          <w:sz w:val="16"/>
+          <w:szCs w:val="16"/>
+          <w:lang w:eastAsia="nl-NL"/>
+        </w:rPr>
+      </w:pPr>
+      <w:r>
+        <w:rPr>
+          <w:rFonts w:ascii="Verdana" w:eastAsia="Times New Roman" w:hAnsi="Verdana" w:cs="Times New Roman"/>
+          <w:b/>
+          <w:sz w:val="16"/>
+          <w:szCs w:val="16"/>
+          <w:lang w:eastAsia="nl-NL"/>
+        </w:rPr>
+        <w:t>J</w:t>
+      </w:r>
+      <w:r>
+        <w:rPr>
+          <w:rFonts w:ascii="Verdana" w:eastAsia="Times New Roman" w:hAnsi="Verdana" w:cs="Times New Roman"/>
+          <w:b/>
+          <w:sz w:val="16"/>
+          <w:szCs w:val="16"/>
+          <w:lang w:eastAsia="nl-NL"/>
+        </w:rPr>
+        <w:t>e lerend vermogen</w:t>
+      </w:r>
+    </w:p>
+    <w:p>
+      <w:pPr>
+        <w:pStyle w:val="Lijstalinea"/>
+        <w:spacing w:after="200" w:line="360" w:lineRule="auto"/>
+        <w:ind w:left="1068"/>
+        <w:rPr>
+          <w:rFonts w:ascii="Verdana" w:eastAsia="Times New Roman" w:hAnsi="Verdana" w:cs="Times New Roman"/>
+          <w:sz w:val="16"/>
+          <w:szCs w:val="16"/>
+          <w:lang w:eastAsia="nl-NL"/>
+        </w:rPr>
+      </w:pPr>
+      <w:r>
+        <w:rPr>
+          <w:rFonts w:ascii="Verdana" w:eastAsia="Times New Roman" w:hAnsi="Verdana" w:cs="Times New Roman"/>
+          <w:sz w:val="16"/>
+          <w:szCs w:val="16"/>
+          <w:lang w:eastAsia="nl-NL"/>
+        </w:rPr>
+        <w:t>Als je goeie feedback krijgt dan is het makkelijk om er naar te luisteren en kan je er ook makkelijker iets mee doen dit komt dan ook je lerend vermogen ten goede</w:t>
+      </w:r>
+    </w:p>
+    <w:p>
+      <w:pPr>
+        <w:pStyle w:val="Lijstalinea"/>
+        <w:spacing w:after="200" w:line="360" w:lineRule="auto"/>
+        <w:ind w:left="1068"/>
+        <w:rPr>
+          <w:rFonts w:ascii="Verdana" w:eastAsia="Times New Roman" w:hAnsi="Verdana" w:cs="Times New Roman"/>
+          <w:sz w:val="16"/>
+          <w:szCs w:val="16"/>
+          <w:lang w:eastAsia="nl-NL"/>
+        </w:rPr>
+      </w:pPr>
+    </w:p>
+    <w:p>
+      <w:pPr>
+        <w:pStyle w:val="Lijstalinea"/>
+        <w:numPr>
+          <w:ilvl w:val="0"/>
+          <w:numId w:val="6"/>
+        </w:numPr>
+        <w:spacing w:after="200" w:line="360" w:lineRule="auto"/>
+        <w:rPr>
+          <w:rFonts w:ascii="Verdana" w:eastAsia="Times New Roman" w:hAnsi="Verdana" w:cs="Times New Roman"/>
+          <w:b/>
+          <w:sz w:val="16"/>
+          <w:szCs w:val="16"/>
+          <w:lang w:eastAsia="nl-NL"/>
+        </w:rPr>
+      </w:pPr>
+      <w:r>
+        <w:rPr>
+          <w:rFonts w:ascii="Verdana" w:eastAsia="Times New Roman" w:hAnsi="Verdana" w:cs="Times New Roman"/>
+          <w:b/>
+          <w:sz w:val="16"/>
+          <w:szCs w:val="16"/>
+          <w:lang w:eastAsia="nl-NL"/>
+        </w:rPr>
+        <w:t>D</w:t>
+      </w:r>
+      <w:r>
+        <w:rPr>
+          <w:rFonts w:ascii="Verdana" w:eastAsia="Times New Roman" w:hAnsi="Verdana" w:cs="Times New Roman"/>
+          <w:b/>
+          <w:sz w:val="16"/>
+          <w:szCs w:val="16"/>
+          <w:lang w:eastAsia="nl-NL"/>
+        </w:rPr>
+        <w:t>e ontwikkeling van ondernemend gedrag</w:t>
+      </w:r>
+    </w:p>
+    <w:p>
+      <w:pPr>
+        <w:pStyle w:val="Lijstalinea"/>
+        <w:spacing w:after="200" w:line="360" w:lineRule="auto"/>
+        <w:ind w:left="1068"/>
+        <w:rPr>
+          <w:rFonts w:ascii="Verdana" w:eastAsia="Times New Roman" w:hAnsi="Verdana" w:cs="Times New Roman"/>
+          <w:sz w:val="16"/>
+          <w:szCs w:val="16"/>
+          <w:lang w:eastAsia="nl-NL"/>
+        </w:rPr>
+      </w:pPr>
+      <w:r>
+        <w:rPr>
+          <w:rFonts w:ascii="Verdana" w:eastAsia="Times New Roman" w:hAnsi="Verdana" w:cs="Times New Roman"/>
+          <w:sz w:val="16"/>
+          <w:szCs w:val="16"/>
+          <w:lang w:eastAsia="nl-NL"/>
+        </w:rPr>
+        <w:t>Door feedback kan je beter analyseren</w:t>
+      </w:r>
       <w:bookmarkStart w:id="0" w:name="_GoBack"/>
       <w:bookmarkEnd w:id="0"/>
-    </w:p>
-    <w:p>
-      <w:pPr>
-        <w:pStyle w:val="Lijstalinea"/>
+      <w:r>
+        <w:rPr>
+          <w:rFonts w:ascii="Verdana" w:eastAsia="Times New Roman" w:hAnsi="Verdana" w:cs="Times New Roman"/>
+          <w:sz w:val="16"/>
+          <w:szCs w:val="16"/>
+          <w:lang w:eastAsia="nl-NL"/>
+        </w:rPr>
+        <w:t xml:space="preserve"> wat er goed is aan je ondernemend gedrag en waar je op moet letten dit kan je helpen om op een juiste manier ondernemend gedrag te vertonen </w:t>
+      </w:r>
+    </w:p>
+    <w:p>
+      <w:pPr>
+        <w:spacing w:after="200" w:line="360" w:lineRule="auto"/>
+        <w:ind w:left="708"/>
+        <w:rPr>
+          <w:rFonts w:ascii="Verdana" w:eastAsia="Times New Roman" w:hAnsi="Verdana" w:cs="Times New Roman"/>
+          <w:b/>
+          <w:sz w:val="16"/>
+          <w:szCs w:val="16"/>
+          <w:lang w:eastAsia="nl-NL"/>
+        </w:rPr>
+      </w:pPr>
+    </w:p>
+    <w:p>
+      <w:pPr>
+        <w:pStyle w:val="Lijstalinea"/>
+        <w:spacing w:after="200" w:line="360" w:lineRule="auto"/>
+        <w:ind w:left="708"/>
+        <w:rPr>
+          <w:rFonts w:ascii="Verdana" w:eastAsia="Times New Roman" w:hAnsi="Verdana" w:cs="Times New Roman"/>
+          <w:sz w:val="16"/>
+          <w:szCs w:val="16"/>
+          <w:lang w:eastAsia="nl-NL"/>
+        </w:rPr>
+      </w:pPr>
+    </w:p>
+    <w:p>
+      <w:pPr>
+        <w:tabs>
+          <w:tab w:val="left" w:pos="1200"/>
+        </w:tabs>
+        <w:spacing w:after="200" w:line="360" w:lineRule="auto"/>
+        <w:rPr>
+          <w:rFonts w:ascii="Verdana" w:eastAsia="Times New Roman" w:hAnsi="Verdana" w:cs="Times New Roman"/>
+          <w:sz w:val="16"/>
+          <w:szCs w:val="16"/>
+          <w:lang w:eastAsia="nl-NL"/>
+        </w:rPr>
+      </w:pPr>
+    </w:p>
+    <w:p>
+      <w:pPr>
         <w:tabs>
           <w:tab w:val="left" w:pos="1200"/>
         </w:tabs>
@@ -1720,7 +2272,7 @@
   <w:abstractNum w:abstractNumId="1" w15:restartNumberingAfterBreak="0">
     <w:nsid w:val="243C4AD3"/>
     <w:multiLevelType w:val="hybridMultilevel"/>
-    <w:tmpl w:val="9C724834"/>
+    <w:tmpl w:val="636A6CDA"/>
     <w:lvl w:ilvl="0" w:tplc="0413000F">
       <w:start w:val="1"/>
       <w:numFmt w:val="decimal"/>
@@ -2013,7 +2565,7 @@
       <w:lvlText w:val="%1."/>
       <w:lvlJc w:val="left"/>
       <w:pPr>
-        <w:ind w:left="717" w:hanging="360"/>
+        <w:ind w:left="1068" w:hanging="360"/>
       </w:pPr>
       <w:rPr>
         <w:rFonts w:ascii="Verdana" w:hAnsi="Verdana" w:hint="default"/>
@@ -2028,7 +2580,7 @@
       <w:lvlText w:val="%2."/>
       <w:lvlJc w:val="left"/>
       <w:pPr>
-        <w:ind w:left="1437" w:hanging="360"/>
+        <w:ind w:left="1788" w:hanging="360"/>
       </w:pPr>
     </w:lvl>
     <w:lvl w:ilvl="2" w:tplc="0413001B" w:tentative="1">
@@ -2037,7 +2589,7 @@
       <w:lvlText w:val="%3."/>
       <w:lvlJc w:val="right"/>
       <w:pPr>
-        <w:ind w:left="2157" w:hanging="180"/>
+        <w:ind w:left="2508" w:hanging="180"/>
       </w:pPr>
     </w:lvl>
     <w:lvl w:ilvl="3" w:tplc="0413000F" w:tentative="1">
@@ -2046,7 +2598,7 @@
       <w:lvlText w:val="%4."/>
       <w:lvlJc w:val="left"/>
       <w:pPr>
-        <w:ind w:left="2877" w:hanging="360"/>
+        <w:ind w:left="3228" w:hanging="360"/>
       </w:pPr>
     </w:lvl>
     <w:lvl w:ilvl="4" w:tplc="04130019" w:tentative="1">
@@ -2055,7 +2607,7 @@
       <w:lvlText w:val="%5."/>
       <w:lvlJc w:val="left"/>
       <w:pPr>
-        <w:ind w:left="3597" w:hanging="360"/>
+        <w:ind w:left="3948" w:hanging="360"/>
       </w:pPr>
     </w:lvl>
     <w:lvl w:ilvl="5" w:tplc="0413001B" w:tentative="1">
@@ -2064,7 +2616,7 @@
       <w:lvlText w:val="%6."/>
       <w:lvlJc w:val="right"/>
       <w:pPr>
-        <w:ind w:left="4317" w:hanging="180"/>
+        <w:ind w:left="4668" w:hanging="180"/>
       </w:pPr>
     </w:lvl>
     <w:lvl w:ilvl="6" w:tplc="0413000F" w:tentative="1">
@@ -2073,7 +2625,7 @@
       <w:lvlText w:val="%7."/>
       <w:lvlJc w:val="left"/>
       <w:pPr>
-        <w:ind w:left="5037" w:hanging="360"/>
+        <w:ind w:left="5388" w:hanging="360"/>
       </w:pPr>
     </w:lvl>
     <w:lvl w:ilvl="7" w:tplc="04130019" w:tentative="1">
@@ -2082,7 +2634,7 @@
       <w:lvlText w:val="%8."/>
       <w:lvlJc w:val="left"/>
       <w:pPr>
-        <w:ind w:left="5757" w:hanging="360"/>
+        <w:ind w:left="6108" w:hanging="360"/>
       </w:pPr>
     </w:lvl>
     <w:lvl w:ilvl="8" w:tplc="0413001B" w:tentative="1">
@@ -2091,7 +2643,7 @@
       <w:lvlText w:val="%9."/>
       <w:lvlJc w:val="right"/>
       <w:pPr>
-        <w:ind w:left="6477" w:hanging="180"/>
+        <w:ind w:left="6828" w:hanging="180"/>
       </w:pPr>
     </w:lvl>
   </w:abstractNum>
@@ -2604,6 +3156,7 @@
   <w:style w:type="character" w:default="1" w:styleId="Standaardalinea-lettertype">
     <w:name w:val="Default Paragraph Font"/>
     <w:uiPriority w:val="1"/>
+    <w:semiHidden/>
     <w:unhideWhenUsed/>
   </w:style>
   <w:style w:type="table" w:default="1" w:styleId="Standaardtabel">

</xml_diff>